<commit_message>
Tarea módulo data streaming
</commit_message>
<xml_diff>
--- a/Tarea módulo data streaming.docx
+++ b/Tarea módulo data streaming.docx
@@ -1,19 +1,106 @@
 
 <file path=word/document.xml><?xml version="1.0" encoding="utf-8"?>
-<w:document xmlns:wpc="http://schemas.microsoft.com/office/word/2010/wordprocessingCanvas" xmlns:mc="http://schemas.openxmlformats.org/markup-compatibility/2006" xmlns:o="urn:schemas-microsoft-com:office:office" xmlns:r="http://schemas.openxmlformats.org/officeDocument/2006/relationships" xmlns:m="http://schemas.openxmlformats.org/officeDocument/2006/math" xmlns:v="urn:schemas-microsoft-com:vml" xmlns:wp14="http://schemas.microsoft.com/office/word/2010/wordprocessingDrawing" xmlns:wp="http://schemas.openxmlformats.org/drawingml/2006/wordprocessingDrawing" xmlns:w10="urn:schemas-microsoft-com:office:word" xmlns:w="http://schemas.openxmlformats.org/wordprocessingml/2006/main" xmlns:w14="http://schemas.microsoft.com/office/word/2010/wordml" xmlns:w15="http://schemas.microsoft.com/office/word/2012/wordml" xmlns:wpg="http://schemas.microsoft.com/office/word/2010/wordprocessingGroup" xmlns:wpi="http://schemas.microsoft.com/office/word/2010/wordprocessingInk" xmlns:wne="http://schemas.microsoft.com/office/word/2006/wordml" xmlns:wps="http://schemas.microsoft.com/office/word/2010/wordprocessingShape" mc:Ignorable="w14 w15 wp14">
+<w:document xmlns:wpc="http://schemas.microsoft.com/office/word/2010/wordprocessingCanvas" xmlns:cx="http://schemas.microsoft.com/office/drawing/2014/chartex" xmlns:cx1="http://schemas.microsoft.com/office/drawing/2015/9/8/chartex" xmlns:cx2="http://schemas.microsoft.com/office/drawing/2015/10/21/chartex" xmlns:cx3="http://schemas.microsoft.com/office/drawing/2016/5/9/chartex" xmlns:cx4="http://schemas.microsoft.com/office/drawing/2016/5/10/chartex" xmlns:cx5="http://schemas.microsoft.com/office/drawing/2016/5/11/chartex" xmlns:cx6="http://schemas.microsoft.com/office/drawing/2016/5/12/chartex" xmlns:cx7="http://schemas.microsoft.com/office/drawing/2016/5/13/chartex" xmlns:cx8="http://schemas.microsoft.com/office/drawing/2016/5/14/chartex" xmlns:mc="http://schemas.openxmlformats.org/markup-compatibility/2006" xmlns:aink="http://schemas.microsoft.com/office/drawing/2016/ink" xmlns:am3d="http://schemas.microsoft.com/office/drawing/2017/model3d" xmlns:o="urn:schemas-microsoft-com:office:office" xmlns:oel="http://schemas.microsoft.com/office/2019/extlst" xmlns:r="http://schemas.openxmlformats.org/officeDocument/2006/relationships" xmlns:m="http://schemas.openxmlformats.org/officeDocument/2006/math" xmlns:v="urn:schemas-microsoft-com:vml" xmlns:wp14="http://schemas.microsoft.com/office/word/2010/wordprocessingDrawing" xmlns:wp="http://schemas.openxmlformats.org/drawingml/2006/wordprocessingDrawing" xmlns:w10="urn:schemas-microsoft-com:office:word" xmlns:w="http://schemas.openxmlformats.org/wordprocessingml/2006/main" xmlns:w14="http://schemas.microsoft.com/office/word/2010/wordml" xmlns:w15="http://schemas.microsoft.com/office/word/2012/wordml" xmlns:w16cex="http://schemas.microsoft.com/office/word/2018/wordml/cex" xmlns:w16cid="http://schemas.microsoft.com/office/word/2016/wordml/cid" xmlns:w16="http://schemas.microsoft.com/office/word/2018/wordml" xmlns:w16sdtdh="http://schemas.microsoft.com/office/word/2020/wordml/sdtdatahash" xmlns:w16se="http://schemas.microsoft.com/office/word/2015/wordml/symex" xmlns:wpg="http://schemas.microsoft.com/office/word/2010/wordprocessingGroup" xmlns:wpi="http://schemas.microsoft.com/office/word/2010/wordprocessingInk" xmlns:wne="http://schemas.microsoft.com/office/word/2006/wordml" xmlns:wps="http://schemas.microsoft.com/office/word/2010/wordprocessingShape" mc:Ignorable="w14 w15 w16se w16cid w16 w16cex w16sdtdh wp14">
   <w:body>
-    <w:p/>
-    <w:p>
-      <w:r>
-        <w:rPr>
+    <w:p>
+      <w:pPr>
+        <w:spacing w:line="240" w:lineRule="auto"/>
+        <w:jc w:val="center"/>
+        <w:rPr>
+          <w:rFonts w:ascii="Times New Roman" w:eastAsia="Times New Roman" w:hAnsi="Times New Roman" w:cs="Times New Roman"/>
+          <w:sz w:val="24"/>
+          <w:szCs w:val="24"/>
+          <w:lang w:eastAsia="es-PY"/>
+        </w:rPr>
+      </w:pPr>
+      <w:r>
+        <w:rPr>
+          <w:rFonts w:ascii="Times New Roman" w:eastAsia="Times New Roman" w:hAnsi="Times New Roman" w:cs="Times New Roman"/>
+          <w:b/>
+          <w:bCs/>
+          <w:color w:val="000000"/>
+          <w:sz w:val="28"/>
+          <w:szCs w:val="28"/>
+          <w:lang w:eastAsia="es-PY"/>
+        </w:rPr>
+        <w:t>UNIVERSIDAD NACIONAL DE ASUNCIÓN</w:t>
+      </w:r>
+    </w:p>
+    <w:p>
+      <w:pPr>
+        <w:spacing w:line="240" w:lineRule="auto"/>
+        <w:jc w:val="center"/>
+        <w:rPr>
+          <w:rFonts w:ascii="Times New Roman" w:eastAsia="Times New Roman" w:hAnsi="Times New Roman" w:cs="Times New Roman"/>
+          <w:sz w:val="24"/>
+          <w:szCs w:val="24"/>
+          <w:lang w:eastAsia="es-PY"/>
+        </w:rPr>
+      </w:pPr>
+      <w:r>
+        <w:rPr>
+          <w:rFonts w:ascii="Times New Roman" w:eastAsia="Times New Roman" w:hAnsi="Times New Roman" w:cs="Times New Roman"/>
+          <w:b/>
+          <w:bCs/>
+          <w:color w:val="000000"/>
+          <w:sz w:val="28"/>
+          <w:szCs w:val="28"/>
+          <w:lang w:eastAsia="es-PY"/>
+        </w:rPr>
+        <w:t>FACULTAD POLITÉCNICA</w:t>
+      </w:r>
+    </w:p>
+    <w:p>
+      <w:pPr>
+        <w:spacing w:line="240" w:lineRule="auto"/>
+        <w:jc w:val="center"/>
+        <w:rPr>
+          <w:rFonts w:ascii="Times New Roman" w:eastAsia="Times New Roman" w:hAnsi="Times New Roman" w:cs="Times New Roman"/>
           <w:noProof/>
+          <w:sz w:val="24"/>
+          <w:szCs w:val="24"/>
+          <w:bdr w:val="none" w:sz="0" w:space="0" w:color="auto" w:frame="1"/>
+          <w:lang w:eastAsia="es-PY"/>
+        </w:rPr>
+      </w:pPr>
+      <w:r>
+        <w:rPr>
+          <w:rFonts w:ascii="Times New Roman" w:eastAsia="Times New Roman" w:hAnsi="Times New Roman" w:cs="Times New Roman"/>
+          <w:b/>
+          <w:bCs/>
+          <w:color w:val="000000"/>
+          <w:sz w:val="28"/>
+          <w:szCs w:val="28"/>
+          <w:lang w:eastAsia="es-PY"/>
+        </w:rPr>
+        <w:t>DIRECCIÓN DE POSTGRADO</w:t>
+      </w:r>
+    </w:p>
+    <w:p>
+      <w:pPr>
+        <w:spacing w:line="240" w:lineRule="auto"/>
+        <w:jc w:val="center"/>
+        <w:rPr>
+          <w:rFonts w:ascii="Times New Roman" w:eastAsia="Times New Roman" w:hAnsi="Times New Roman" w:cs="Times New Roman"/>
+          <w:sz w:val="24"/>
+          <w:szCs w:val="24"/>
+          <w:lang w:eastAsia="es-PY"/>
+        </w:rPr>
+      </w:pPr>
+      <w:r>
+        <w:rPr>
+          <w:rFonts w:ascii="Times New Roman" w:eastAsia="Times New Roman" w:hAnsi="Times New Roman" w:cs="Times New Roman"/>
+          <w:noProof/>
+          <w:sz w:val="24"/>
+          <w:szCs w:val="24"/>
+          <w:bdr w:val="none" w:sz="0" w:space="0" w:color="auto" w:frame="1"/>
           <w:lang w:eastAsia="es-PY"/>
         </w:rPr>
         <w:drawing>
-          <wp:inline distT="0" distB="0" distL="0" distR="0" wp14:anchorId="69F0CE4A" wp14:editId="5E076EE3">
-            <wp:extent cx="5400040" cy="3430905"/>
+          <wp:inline distT="0" distB="0" distL="0" distR="0" wp14:anchorId="0CB7067B" wp14:editId="20DB82D7">
+            <wp:extent cx="1543050" cy="2305050"/>
             <wp:effectExtent l="0" t="0" r="0" b="0"/>
-            <wp:docPr id="2" name="Imagen 2"/>
+            <wp:docPr id="174358662" name="Imagen 1"/>
             <wp:cNvGraphicFramePr>
               <a:graphicFrameLocks xmlns:a="http://schemas.openxmlformats.org/drawingml/2006/main" noChangeAspect="1"/>
             </wp:cNvGraphicFramePr>
@@ -21,23 +108,36 @@
               <a:graphicData uri="http://schemas.openxmlformats.org/drawingml/2006/picture">
                 <pic:pic xmlns:pic="http://schemas.openxmlformats.org/drawingml/2006/picture">
                   <pic:nvPicPr>
-                    <pic:cNvPr id="1" name=""/>
-                    <pic:cNvPicPr/>
+                    <pic:cNvPr id="0" name="Picture 1"/>
+                    <pic:cNvPicPr>
+                      <a:picLocks noChangeAspect="1" noChangeArrowheads="1"/>
+                    </pic:cNvPicPr>
                   </pic:nvPicPr>
                   <pic:blipFill>
-                    <a:blip r:embed="rId4"/>
+                    <a:blip r:embed="rId4">
+                      <a:extLst>
+                        <a:ext uri="{28A0092B-C50C-407E-A947-70E740481C1C}">
+                          <a14:useLocalDpi xmlns:a14="http://schemas.microsoft.com/office/drawing/2010/main" val="0"/>
+                        </a:ext>
+                      </a:extLst>
+                    </a:blip>
+                    <a:srcRect/>
                     <a:stretch>
                       <a:fillRect/>
                     </a:stretch>
                   </pic:blipFill>
-                  <pic:spPr>
+                  <pic:spPr bwMode="auto">
                     <a:xfrm>
                       <a:off x="0" y="0"/>
-                      <a:ext cx="5400040" cy="3430905"/>
+                      <a:ext cx="1543050" cy="2305050"/>
                     </a:xfrm>
                     <a:prstGeom prst="rect">
                       <a:avLst/>
                     </a:prstGeom>
+                    <a:noFill/>
+                    <a:ln>
+                      <a:noFill/>
+                    </a:ln>
                   </pic:spPr>
                 </pic:pic>
               </a:graphicData>
@@ -47,60 +147,292 @@
       </w:r>
     </w:p>
     <w:p>
+      <w:pPr>
+        <w:spacing w:after="240" w:line="240" w:lineRule="auto"/>
+        <w:jc w:val="both"/>
+        <w:rPr>
+          <w:rFonts w:ascii="Times New Roman" w:eastAsia="Times New Roman" w:hAnsi="Times New Roman" w:cs="Times New Roman"/>
+          <w:sz w:val="24"/>
+          <w:szCs w:val="24"/>
+          <w:lang w:eastAsia="es-PY"/>
+        </w:rPr>
+      </w:pPr>
+      <w:r>
+        <w:rPr>
+          <w:rFonts w:ascii="Times New Roman" w:eastAsia="Times New Roman" w:hAnsi="Times New Roman" w:cs="Times New Roman"/>
+          <w:sz w:val="24"/>
+          <w:szCs w:val="24"/>
+          <w:lang w:eastAsia="es-PY"/>
+        </w:rPr>
+        <w:br/>
+      </w:r>
+      <w:r>
+        <w:rPr>
+          <w:rFonts w:ascii="Times New Roman" w:eastAsia="Times New Roman" w:hAnsi="Times New Roman" w:cs="Times New Roman"/>
+          <w:sz w:val="24"/>
+          <w:szCs w:val="24"/>
+          <w:lang w:eastAsia="es-PY"/>
+        </w:rPr>
+        <w:br/>
+      </w:r>
+      <w:r>
+        <w:rPr>
+          <w:rFonts w:ascii="Times New Roman" w:eastAsia="Times New Roman" w:hAnsi="Times New Roman" w:cs="Times New Roman"/>
+          <w:sz w:val="24"/>
+          <w:szCs w:val="24"/>
+          <w:lang w:eastAsia="es-PY"/>
+        </w:rPr>
+        <w:br/>
+      </w:r>
+      <w:r>
+        <w:rPr>
+          <w:rFonts w:ascii="Times New Roman" w:eastAsia="Times New Roman" w:hAnsi="Times New Roman" w:cs="Times New Roman"/>
+          <w:sz w:val="24"/>
+          <w:szCs w:val="24"/>
+          <w:lang w:eastAsia="es-PY"/>
+        </w:rPr>
+        <w:br/>
+      </w:r>
+    </w:p>
+    <w:p>
+      <w:pPr>
+        <w:spacing w:line="240" w:lineRule="auto"/>
+        <w:jc w:val="both"/>
+        <w:rPr>
+          <w:rFonts w:ascii="Times New Roman" w:eastAsia="Times New Roman" w:hAnsi="Times New Roman" w:cs="Times New Roman"/>
+          <w:sz w:val="24"/>
+          <w:szCs w:val="24"/>
+          <w:lang w:eastAsia="es-PY"/>
+        </w:rPr>
+      </w:pPr>
+      <w:r>
+        <w:rPr>
+          <w:rFonts w:ascii="Times New Roman" w:eastAsia="Times New Roman" w:hAnsi="Times New Roman" w:cs="Times New Roman"/>
+          <w:b/>
+          <w:bCs/>
+          <w:color w:val="000000"/>
+          <w:sz w:val="24"/>
+          <w:szCs w:val="24"/>
+          <w:lang w:eastAsia="es-PY"/>
+        </w:rPr>
+        <w:tab/>
+      </w:r>
+      <w:r>
+        <w:rPr>
+          <w:rFonts w:ascii="Times New Roman" w:eastAsia="Times New Roman" w:hAnsi="Times New Roman" w:cs="Times New Roman"/>
+          <w:b/>
+          <w:bCs/>
+          <w:color w:val="000000"/>
+          <w:sz w:val="24"/>
+          <w:szCs w:val="24"/>
+          <w:lang w:eastAsia="es-PY"/>
+        </w:rPr>
+        <w:t>DIPLOMADO EN BIG DATA Y BUSINESS ANALYTICS</w:t>
+      </w:r>
+    </w:p>
+    <w:p>
+      <w:pPr>
+        <w:shd w:val="clear" w:color="auto" w:fill="FFFFFF"/>
+        <w:spacing w:after="280" w:line="240" w:lineRule="auto"/>
+        <w:ind w:left="720"/>
+        <w:jc w:val="both"/>
+        <w:rPr>
+          <w:rFonts w:ascii="Times New Roman" w:eastAsia="Times New Roman" w:hAnsi="Times New Roman" w:cs="Times New Roman"/>
+          <w:b/>
+          <w:bCs/>
+          <w:color w:val="000000"/>
+          <w:sz w:val="24"/>
+          <w:szCs w:val="24"/>
+          <w:lang w:eastAsia="es-PY"/>
+        </w:rPr>
+      </w:pPr>
+      <w:r>
+        <w:rPr>
+          <w:rFonts w:ascii="Times New Roman" w:eastAsia="Times New Roman" w:hAnsi="Times New Roman" w:cs="Times New Roman"/>
+          <w:b/>
+          <w:bCs/>
+          <w:color w:val="000000"/>
+          <w:sz w:val="24"/>
+          <w:szCs w:val="24"/>
+          <w:lang w:eastAsia="es-PY"/>
+        </w:rPr>
+        <w:t>UNIDAD 5 - Procesamiento de Flujo de Datos Masivos</w:t>
+      </w:r>
+    </w:p>
+    <w:p>
+      <w:pPr>
+        <w:shd w:val="clear" w:color="auto" w:fill="FFFFFF"/>
+        <w:spacing w:after="280" w:line="240" w:lineRule="auto"/>
+        <w:ind w:left="720"/>
+        <w:jc w:val="both"/>
+        <w:rPr>
+          <w:rFonts w:ascii="Times New Roman" w:eastAsia="Times New Roman" w:hAnsi="Times New Roman" w:cs="Times New Roman"/>
+          <w:b/>
+          <w:bCs/>
+          <w:color w:val="000000"/>
+          <w:sz w:val="24"/>
+          <w:szCs w:val="24"/>
+          <w:lang w:eastAsia="es-PY"/>
+        </w:rPr>
+      </w:pPr>
+      <w:hyperlink r:id="rId5" w:history="1">
+        <w:r>
+          <w:rPr>
+            <w:rFonts w:ascii="Times New Roman" w:eastAsia="Times New Roman" w:hAnsi="Times New Roman" w:cs="Times New Roman"/>
+            <w:b/>
+            <w:bCs/>
+            <w:color w:val="000000"/>
+            <w:sz w:val="24"/>
+            <w:szCs w:val="24"/>
+            <w:lang w:eastAsia="es-PY"/>
+          </w:rPr>
+          <w:t>Tarea_modulo_data_streaming</w:t>
+        </w:r>
+      </w:hyperlink>
+    </w:p>
+    <w:p>
+      <w:pPr>
+        <w:shd w:val="clear" w:color="auto" w:fill="FFFFFF"/>
+        <w:spacing w:after="0" w:line="240" w:lineRule="auto"/>
+        <w:jc w:val="center"/>
+        <w:outlineLvl w:val="1"/>
+        <w:rPr>
+          <w:rFonts w:ascii="Times New Roman" w:eastAsia="Times New Roman" w:hAnsi="Times New Roman" w:cs="Times New Roman"/>
+          <w:b/>
+          <w:bCs/>
+          <w:sz w:val="36"/>
+          <w:szCs w:val="36"/>
+          <w:lang w:eastAsia="es-PY"/>
+        </w:rPr>
+      </w:pPr>
+    </w:p>
+    <w:p>
+      <w:pPr>
+        <w:spacing w:line="240" w:lineRule="auto"/>
+        <w:jc w:val="center"/>
+        <w:rPr>
+          <w:rFonts w:ascii="Times New Roman" w:eastAsia="Times New Roman" w:hAnsi="Times New Roman" w:cs="Times New Roman"/>
+          <w:sz w:val="24"/>
+          <w:szCs w:val="24"/>
+          <w:lang w:eastAsia="es-PY"/>
+        </w:rPr>
+      </w:pPr>
+      <w:r>
+        <w:rPr>
+          <w:rFonts w:ascii="Times New Roman" w:eastAsia="Times New Roman" w:hAnsi="Times New Roman" w:cs="Times New Roman"/>
+          <w:b/>
+          <w:bCs/>
+          <w:color w:val="000000"/>
+          <w:sz w:val="24"/>
+          <w:szCs w:val="24"/>
+          <w:lang w:eastAsia="es-PY"/>
+        </w:rPr>
+        <w:t>Autores:</w:t>
+      </w:r>
+    </w:p>
+    <w:p>
+      <w:pPr>
+        <w:spacing w:line="240" w:lineRule="auto"/>
+        <w:ind w:left="2160" w:firstLine="720"/>
+        <w:rPr>
+          <w:rFonts w:ascii="Times New Roman" w:eastAsia="Times New Roman" w:hAnsi="Times New Roman" w:cs="Times New Roman"/>
+          <w:sz w:val="24"/>
+          <w:szCs w:val="24"/>
+          <w:lang w:eastAsia="es-PY"/>
+        </w:rPr>
+      </w:pPr>
+      <w:r>
+        <w:rPr>
+          <w:rFonts w:ascii="Times New Roman" w:eastAsia="Times New Roman" w:hAnsi="Times New Roman" w:cs="Times New Roman"/>
+          <w:b/>
+          <w:bCs/>
+          <w:color w:val="000000"/>
+          <w:sz w:val="24"/>
+          <w:szCs w:val="24"/>
+          <w:lang w:eastAsia="es-PY"/>
+        </w:rPr>
+        <w:t>Ana Lorena Cardozo</w:t>
+      </w:r>
+    </w:p>
+    <w:p>
+      <w:pPr>
+        <w:spacing w:line="240" w:lineRule="auto"/>
+        <w:ind w:left="2136" w:firstLine="696"/>
+        <w:rPr>
+          <w:rFonts w:ascii="Times New Roman" w:eastAsia="Times New Roman" w:hAnsi="Times New Roman" w:cs="Times New Roman"/>
+          <w:sz w:val="24"/>
+          <w:szCs w:val="24"/>
+          <w:lang w:eastAsia="es-PY"/>
+        </w:rPr>
+      </w:pPr>
+      <w:r>
+        <w:rPr>
+          <w:rFonts w:ascii="Times New Roman" w:eastAsia="Times New Roman" w:hAnsi="Times New Roman" w:cs="Times New Roman"/>
+          <w:b/>
+          <w:bCs/>
+          <w:color w:val="000000"/>
+          <w:sz w:val="24"/>
+          <w:szCs w:val="24"/>
+          <w:lang w:eastAsia="es-PY"/>
+        </w:rPr>
+        <w:t>Fontao Alberto Meza Bobadilla</w:t>
+      </w:r>
+    </w:p>
+    <w:p>
+      <w:pPr>
+        <w:spacing w:line="240" w:lineRule="auto"/>
+        <w:ind w:left="2136" w:firstLine="696"/>
+        <w:rPr>
+          <w:rFonts w:ascii="Times New Roman" w:eastAsia="Times New Roman" w:hAnsi="Times New Roman" w:cs="Times New Roman"/>
+          <w:sz w:val="24"/>
+          <w:szCs w:val="24"/>
+          <w:lang w:eastAsia="es-PY"/>
+        </w:rPr>
+      </w:pPr>
+      <w:r>
+        <w:rPr>
+          <w:rFonts w:ascii="Times New Roman" w:eastAsia="Times New Roman" w:hAnsi="Times New Roman" w:cs="Times New Roman"/>
+          <w:b/>
+          <w:bCs/>
+          <w:color w:val="000000"/>
+          <w:sz w:val="24"/>
+          <w:szCs w:val="24"/>
+          <w:lang w:eastAsia="es-PY"/>
+        </w:rPr>
+        <w:t xml:space="preserve">Karina </w:t>
+      </w:r>
+      <w:proofErr w:type="spellStart"/>
+      <w:r>
+        <w:rPr>
+          <w:rFonts w:ascii="Times New Roman" w:eastAsia="Times New Roman" w:hAnsi="Times New Roman" w:cs="Times New Roman"/>
+          <w:b/>
+          <w:bCs/>
+          <w:color w:val="000000"/>
+          <w:sz w:val="24"/>
+          <w:szCs w:val="24"/>
+          <w:lang w:eastAsia="es-PY"/>
+        </w:rPr>
+        <w:t>Lopez</w:t>
+      </w:r>
+      <w:proofErr w:type="spellEnd"/>
+    </w:p>
+    <w:p>
+      <w:r>
+        <w:br w:type="page"/>
+      </w:r>
+    </w:p>
+    <w:p/>
+    <w:p>
       <w:r>
         <w:rPr>
           <w:noProof/>
           <w:lang w:eastAsia="es-PY"/>
         </w:rPr>
         <w:drawing>
-          <wp:inline distT="0" distB="0" distL="0" distR="0" wp14:anchorId="29C653E4" wp14:editId="5E2CC16F">
-            <wp:extent cx="5400040" cy="2672715"/>
+          <wp:inline distT="0" distB="0" distL="0" distR="0" wp14:anchorId="4594565B" wp14:editId="66C1B7E6">
+            <wp:extent cx="5400040" cy="3430905"/>
             <wp:effectExtent l="0" t="0" r="0" b="0"/>
-            <wp:docPr id="1" name="Imagen 1"/>
-            <wp:cNvGraphicFramePr>
-              <a:graphicFrameLocks xmlns:a="http://schemas.openxmlformats.org/drawingml/2006/main" noChangeAspect="1"/>
-            </wp:cNvGraphicFramePr>
-            <a:graphic xmlns:a="http://schemas.openxmlformats.org/drawingml/2006/main">
-              <a:graphicData uri="http://schemas.openxmlformats.org/drawingml/2006/picture">
-                <pic:pic xmlns:pic="http://schemas.openxmlformats.org/drawingml/2006/picture">
-                  <pic:nvPicPr>
-                    <pic:cNvPr id="1" name=""/>
-                    <pic:cNvPicPr/>
-                  </pic:nvPicPr>
-                  <pic:blipFill>
-                    <a:blip r:embed="rId5"/>
-                    <a:stretch>
-                      <a:fillRect/>
-                    </a:stretch>
-                  </pic:blipFill>
-                  <pic:spPr>
-                    <a:xfrm>
-                      <a:off x="0" y="0"/>
-                      <a:ext cx="5400040" cy="2672715"/>
-                    </a:xfrm>
-                    <a:prstGeom prst="rect">
-                      <a:avLst/>
-                    </a:prstGeom>
-                  </pic:spPr>
-                </pic:pic>
-              </a:graphicData>
-            </a:graphic>
-          </wp:inline>
-        </w:drawing>
-      </w:r>
-    </w:p>
-    <w:p>
-      <w:r>
-        <w:rPr>
-          <w:noProof/>
-          <w:lang w:eastAsia="es-PY"/>
-        </w:rPr>
-        <w:lastRenderedPageBreak/>
-        <w:drawing>
-          <wp:inline distT="0" distB="0" distL="0" distR="0" wp14:anchorId="53E300DB" wp14:editId="4ACECB0B">
-            <wp:extent cx="5400040" cy="2929255"/>
-            <wp:effectExtent l="0" t="0" r="0" b="4445"/>
-            <wp:docPr id="5" name="Imagen 5"/>
+            <wp:docPr id="2" name="Imagen 2"/>
             <wp:cNvGraphicFramePr>
               <a:graphicFrameLocks xmlns:a="http://schemas.openxmlformats.org/drawingml/2006/main" noChangeAspect="1"/>
             </wp:cNvGraphicFramePr>
@@ -120,7 +452,7 @@
                   <pic:spPr>
                     <a:xfrm>
                       <a:off x="0" y="0"/>
-                      <a:ext cx="5400040" cy="2929255"/>
+                      <a:ext cx="5400040" cy="3430905"/>
                     </a:xfrm>
                     <a:prstGeom prst="rect">
                       <a:avLst/>
@@ -140,10 +472,10 @@
           <w:lang w:eastAsia="es-PY"/>
         </w:rPr>
         <w:drawing>
-          <wp:inline distT="0" distB="0" distL="0" distR="0" wp14:anchorId="28824641" wp14:editId="59C3F33B">
-            <wp:extent cx="5400040" cy="3586480"/>
+          <wp:inline distT="0" distB="0" distL="0" distR="0" wp14:anchorId="30B8E067" wp14:editId="3F858DD5">
+            <wp:extent cx="5400040" cy="2672715"/>
             <wp:effectExtent l="0" t="0" r="0" b="0"/>
-            <wp:docPr id="3" name="Imagen 3"/>
+            <wp:docPr id="1" name="Imagen 1"/>
             <wp:cNvGraphicFramePr>
               <a:graphicFrameLocks xmlns:a="http://schemas.openxmlformats.org/drawingml/2006/main" noChangeAspect="1"/>
             </wp:cNvGraphicFramePr>
@@ -163,7 +495,7 @@
                   <pic:spPr>
                     <a:xfrm>
                       <a:off x="0" y="0"/>
-                      <a:ext cx="5400040" cy="3586480"/>
+                      <a:ext cx="5400040" cy="2672715"/>
                     </a:xfrm>
                     <a:prstGeom prst="rect">
                       <a:avLst/>
@@ -182,11 +514,12 @@
           <w:noProof/>
           <w:lang w:eastAsia="es-PY"/>
         </w:rPr>
+        <w:lastRenderedPageBreak/>
         <w:drawing>
-          <wp:inline distT="0" distB="0" distL="0" distR="0" wp14:anchorId="1D235905" wp14:editId="44BC7F0E">
-            <wp:extent cx="5400040" cy="1407160"/>
-            <wp:effectExtent l="0" t="0" r="0" b="2540"/>
-            <wp:docPr id="8" name="Imagen 8"/>
+          <wp:inline distT="0" distB="0" distL="0" distR="0" wp14:anchorId="019F09FC" wp14:editId="4D4EC7B6">
+            <wp:extent cx="5400040" cy="2929255"/>
+            <wp:effectExtent l="0" t="0" r="0" b="4445"/>
+            <wp:docPr id="5" name="Imagen 5"/>
             <wp:cNvGraphicFramePr>
               <a:graphicFrameLocks xmlns:a="http://schemas.openxmlformats.org/drawingml/2006/main" noChangeAspect="1"/>
             </wp:cNvGraphicFramePr>
@@ -206,7 +539,7 @@
                   <pic:spPr>
                     <a:xfrm>
                       <a:off x="0" y="0"/>
-                      <a:ext cx="5400040" cy="1407160"/>
+                      <a:ext cx="5400040" cy="2929255"/>
                     </a:xfrm>
                     <a:prstGeom prst="rect">
                       <a:avLst/>
@@ -218,8 +551,6 @@
           </wp:inline>
         </w:drawing>
       </w:r>
-      <w:bookmarkStart w:id="0" w:name="_GoBack"/>
-      <w:bookmarkEnd w:id="0"/>
     </w:p>
     <w:p>
       <w:r>
@@ -227,12 +558,11 @@
           <w:noProof/>
           <w:lang w:eastAsia="es-PY"/>
         </w:rPr>
-        <w:lastRenderedPageBreak/>
         <w:drawing>
-          <wp:inline distT="0" distB="0" distL="0" distR="0" wp14:anchorId="19CFD205" wp14:editId="4CF4D3ED">
-            <wp:extent cx="5400040" cy="3995420"/>
-            <wp:effectExtent l="0" t="0" r="0" b="5080"/>
-            <wp:docPr id="4" name="Imagen 4"/>
+          <wp:inline distT="0" distB="0" distL="0" distR="0" wp14:anchorId="62506FAD" wp14:editId="42D92DFE">
+            <wp:extent cx="5400040" cy="3586480"/>
+            <wp:effectExtent l="0" t="0" r="0" b="0"/>
+            <wp:docPr id="3" name="Imagen 3"/>
             <wp:cNvGraphicFramePr>
               <a:graphicFrameLocks xmlns:a="http://schemas.openxmlformats.org/drawingml/2006/main" noChangeAspect="1"/>
             </wp:cNvGraphicFramePr>
@@ -252,7 +582,7 @@
                   <pic:spPr>
                     <a:xfrm>
                       <a:off x="0" y="0"/>
-                      <a:ext cx="5400040" cy="3995420"/>
+                      <a:ext cx="5400040" cy="3586480"/>
                     </a:xfrm>
                     <a:prstGeom prst="rect">
                       <a:avLst/>
@@ -272,10 +602,10 @@
           <w:lang w:eastAsia="es-PY"/>
         </w:rPr>
         <w:drawing>
-          <wp:inline distT="0" distB="0" distL="0" distR="0" wp14:anchorId="143DFAB0" wp14:editId="70014C6C">
-            <wp:extent cx="5400040" cy="2455545"/>
-            <wp:effectExtent l="0" t="0" r="0" b="1905"/>
-            <wp:docPr id="6" name="Imagen 6"/>
+          <wp:inline distT="0" distB="0" distL="0" distR="0" wp14:anchorId="20C64390" wp14:editId="711AC06E">
+            <wp:extent cx="5400040" cy="1407160"/>
+            <wp:effectExtent l="0" t="0" r="0" b="2540"/>
+            <wp:docPr id="8" name="Imagen 8"/>
             <wp:cNvGraphicFramePr>
               <a:graphicFrameLocks xmlns:a="http://schemas.openxmlformats.org/drawingml/2006/main" noChangeAspect="1"/>
             </wp:cNvGraphicFramePr>
@@ -295,7 +625,7 @@
                   <pic:spPr>
                     <a:xfrm>
                       <a:off x="0" y="0"/>
-                      <a:ext cx="5400040" cy="2455545"/>
+                      <a:ext cx="5400040" cy="1407160"/>
                     </a:xfrm>
                     <a:prstGeom prst="rect">
                       <a:avLst/>
@@ -316,10 +646,10 @@
         </w:rPr>
         <w:lastRenderedPageBreak/>
         <w:drawing>
-          <wp:inline distT="0" distB="0" distL="0" distR="0" wp14:anchorId="6DF3D173" wp14:editId="708234EB">
-            <wp:extent cx="5400040" cy="2328545"/>
-            <wp:effectExtent l="0" t="0" r="0" b="0"/>
-            <wp:docPr id="7" name="Imagen 7"/>
+          <wp:inline distT="0" distB="0" distL="0" distR="0" wp14:anchorId="2A5522FD" wp14:editId="1F2C1476">
+            <wp:extent cx="5400040" cy="3995420"/>
+            <wp:effectExtent l="0" t="0" r="0" b="5080"/>
+            <wp:docPr id="4" name="Imagen 4"/>
             <wp:cNvGraphicFramePr>
               <a:graphicFrameLocks xmlns:a="http://schemas.openxmlformats.org/drawingml/2006/main" noChangeAspect="1"/>
             </wp:cNvGraphicFramePr>
@@ -339,6 +669,93 @@
                   <pic:spPr>
                     <a:xfrm>
                       <a:off x="0" y="0"/>
+                      <a:ext cx="5400040" cy="3995420"/>
+                    </a:xfrm>
+                    <a:prstGeom prst="rect">
+                      <a:avLst/>
+                    </a:prstGeom>
+                  </pic:spPr>
+                </pic:pic>
+              </a:graphicData>
+            </a:graphic>
+          </wp:inline>
+        </w:drawing>
+      </w:r>
+    </w:p>
+    <w:p>
+      <w:r>
+        <w:rPr>
+          <w:noProof/>
+          <w:lang w:eastAsia="es-PY"/>
+        </w:rPr>
+        <w:drawing>
+          <wp:inline distT="0" distB="0" distL="0" distR="0" wp14:anchorId="7919B075" wp14:editId="69935E2E">
+            <wp:extent cx="5400040" cy="2455545"/>
+            <wp:effectExtent l="0" t="0" r="0" b="1905"/>
+            <wp:docPr id="6" name="Imagen 6"/>
+            <wp:cNvGraphicFramePr>
+              <a:graphicFrameLocks xmlns:a="http://schemas.openxmlformats.org/drawingml/2006/main" noChangeAspect="1"/>
+            </wp:cNvGraphicFramePr>
+            <a:graphic xmlns:a="http://schemas.openxmlformats.org/drawingml/2006/main">
+              <a:graphicData uri="http://schemas.openxmlformats.org/drawingml/2006/picture">
+                <pic:pic xmlns:pic="http://schemas.openxmlformats.org/drawingml/2006/picture">
+                  <pic:nvPicPr>
+                    <pic:cNvPr id="1" name=""/>
+                    <pic:cNvPicPr/>
+                  </pic:nvPicPr>
+                  <pic:blipFill>
+                    <a:blip r:embed="rId12"/>
+                    <a:stretch>
+                      <a:fillRect/>
+                    </a:stretch>
+                  </pic:blipFill>
+                  <pic:spPr>
+                    <a:xfrm>
+                      <a:off x="0" y="0"/>
+                      <a:ext cx="5400040" cy="2455545"/>
+                    </a:xfrm>
+                    <a:prstGeom prst="rect">
+                      <a:avLst/>
+                    </a:prstGeom>
+                  </pic:spPr>
+                </pic:pic>
+              </a:graphicData>
+            </a:graphic>
+          </wp:inline>
+        </w:drawing>
+      </w:r>
+    </w:p>
+    <w:p>
+      <w:r>
+        <w:rPr>
+          <w:noProof/>
+          <w:lang w:eastAsia="es-PY"/>
+        </w:rPr>
+        <w:lastRenderedPageBreak/>
+        <w:drawing>
+          <wp:inline distT="0" distB="0" distL="0" distR="0" wp14:anchorId="5590F748" wp14:editId="356B6690">
+            <wp:extent cx="5400040" cy="2328545"/>
+            <wp:effectExtent l="0" t="0" r="0" b="0"/>
+            <wp:docPr id="7" name="Imagen 7"/>
+            <wp:cNvGraphicFramePr>
+              <a:graphicFrameLocks xmlns:a="http://schemas.openxmlformats.org/drawingml/2006/main" noChangeAspect="1"/>
+            </wp:cNvGraphicFramePr>
+            <a:graphic xmlns:a="http://schemas.openxmlformats.org/drawingml/2006/main">
+              <a:graphicData uri="http://schemas.openxmlformats.org/drawingml/2006/picture">
+                <pic:pic xmlns:pic="http://schemas.openxmlformats.org/drawingml/2006/picture">
+                  <pic:nvPicPr>
+                    <pic:cNvPr id="1" name=""/>
+                    <pic:cNvPicPr/>
+                  </pic:nvPicPr>
+                  <pic:blipFill>
+                    <a:blip r:embed="rId13"/>
+                    <a:stretch>
+                      <a:fillRect/>
+                    </a:stretch>
+                  </pic:blipFill>
+                  <pic:spPr>
+                    <a:xfrm>
+                      <a:off x="0" y="0"/>
                       <a:ext cx="5400040" cy="2328545"/>
                     </a:xfrm>
                     <a:prstGeom prst="rect">
@@ -352,6 +769,665 @@
         </w:drawing>
       </w:r>
     </w:p>
+    <w:p/>
+    <w:p>
+      <w:pPr>
+        <w:rPr>
+          <w:b/>
+          <w:bCs/>
+        </w:rPr>
+      </w:pPr>
+      <w:r>
+        <w:rPr>
+          <w:b/>
+          <w:bCs/>
+        </w:rPr>
+        <w:t>Código Fuente</w:t>
+      </w:r>
+    </w:p>
+    <w:p>
+      <w:pPr>
+        <w:rPr>
+          <w:lang w:val="en-US"/>
+        </w:rPr>
+      </w:pPr>
+      <w:r>
+        <w:rPr>
+          <w:lang w:val="en-US"/>
+        </w:rPr>
+        <w:t xml:space="preserve">crear stream </w:t>
+      </w:r>
+    </w:p>
+    <w:p>
+      <w:pPr>
+        <w:rPr>
+          <w:lang w:val="en-US"/>
+        </w:rPr>
+      </w:pPr>
+      <w:r>
+        <w:rPr>
+          <w:lang w:val="en-US"/>
+        </w:rPr>
+        <w:t xml:space="preserve">CREATE STREAM </w:t>
+      </w:r>
+      <w:proofErr w:type="spellStart"/>
+      <w:r>
+        <w:rPr>
+          <w:lang w:val="en-US"/>
+        </w:rPr>
+        <w:t>trades_stream</w:t>
+      </w:r>
+      <w:proofErr w:type="spellEnd"/>
+      <w:r>
+        <w:rPr>
+          <w:lang w:val="en-US"/>
+        </w:rPr>
+        <w:t xml:space="preserve"> (p DOUBLE, s STRING, t STRING, v DOUBLE) WITH (KAFKA_TOPIC='trades-orders', VALUE_FORMAT='JSON');</w:t>
+      </w:r>
+    </w:p>
+    <w:p>
+      <w:pPr>
+        <w:rPr>
+          <w:lang w:val="en-US"/>
+        </w:rPr>
+      </w:pPr>
+      <w:r>
+        <w:rPr>
+          <w:lang w:val="en-US"/>
+        </w:rPr>
+        <w:t xml:space="preserve">crear </w:t>
+      </w:r>
+      <w:r>
+        <w:rPr>
+          <w:lang w:val="en-US"/>
+        </w:rPr>
+        <w:t xml:space="preserve">table </w:t>
+      </w:r>
+      <w:proofErr w:type="spellStart"/>
+      <w:r>
+        <w:rPr>
+          <w:lang w:val="en-US"/>
+        </w:rPr>
+        <w:t>contar_symbolos</w:t>
+      </w:r>
+      <w:proofErr w:type="spellEnd"/>
+    </w:p>
+    <w:p>
+      <w:pPr>
+        <w:rPr>
+          <w:lang w:val="en-US"/>
+        </w:rPr>
+      </w:pPr>
+      <w:r>
+        <w:rPr>
+          <w:lang w:val="en-US"/>
+        </w:rPr>
+        <w:t xml:space="preserve"> CREATE TABLE </w:t>
+      </w:r>
+      <w:proofErr w:type="spellStart"/>
+      <w:r>
+        <w:rPr>
+          <w:lang w:val="en-US"/>
+        </w:rPr>
+        <w:t>contar_symbolos</w:t>
+      </w:r>
+      <w:proofErr w:type="spellEnd"/>
+      <w:r>
+        <w:rPr>
+          <w:lang w:val="en-US"/>
+        </w:rPr>
+        <w:t xml:space="preserve"> AS SELECT s, COUNT(s) FROM </w:t>
+      </w:r>
+      <w:proofErr w:type="spellStart"/>
+      <w:r>
+        <w:rPr>
+          <w:lang w:val="en-US"/>
+        </w:rPr>
+        <w:t>trades_stream</w:t>
+      </w:r>
+      <w:proofErr w:type="spellEnd"/>
+      <w:r>
+        <w:rPr>
+          <w:lang w:val="en-US"/>
+        </w:rPr>
+        <w:t xml:space="preserve"> GROUP BY s EMIT CHANGES;</w:t>
+      </w:r>
+    </w:p>
+    <w:p>
+      <w:pPr>
+        <w:rPr>
+          <w:lang w:val="en-US"/>
+        </w:rPr>
+      </w:pPr>
+      <w:r>
+        <w:rPr>
+          <w:lang w:val="en-US"/>
+        </w:rPr>
+        <w:t xml:space="preserve">crear </w:t>
+      </w:r>
+      <w:r>
+        <w:rPr>
+          <w:lang w:val="en-US"/>
+        </w:rPr>
+        <w:t xml:space="preserve">table </w:t>
+      </w:r>
+      <w:proofErr w:type="spellStart"/>
+      <w:r>
+        <w:rPr>
+          <w:lang w:val="en-US"/>
+        </w:rPr>
+        <w:t>promedio</w:t>
+      </w:r>
+      <w:proofErr w:type="spellEnd"/>
+    </w:p>
+    <w:p>
+      <w:pPr>
+        <w:rPr>
+          <w:lang w:val="en-US"/>
+        </w:rPr>
+      </w:pPr>
+      <w:r>
+        <w:rPr>
+          <w:lang w:val="en-US"/>
+        </w:rPr>
+        <w:t xml:space="preserve"> CREATE TABLE </w:t>
+      </w:r>
+      <w:proofErr w:type="spellStart"/>
+      <w:r>
+        <w:rPr>
+          <w:lang w:val="en-US"/>
+        </w:rPr>
+        <w:t>promedio</w:t>
+      </w:r>
+      <w:proofErr w:type="spellEnd"/>
+      <w:r>
+        <w:rPr>
+          <w:lang w:val="en-US"/>
+        </w:rPr>
+        <w:t xml:space="preserve"> AS SELECT *, AVG(p) FROM </w:t>
+      </w:r>
+      <w:proofErr w:type="spellStart"/>
+      <w:r>
+        <w:rPr>
+          <w:lang w:val="en-US"/>
+        </w:rPr>
+        <w:t>trades_stream</w:t>
+      </w:r>
+      <w:proofErr w:type="spellEnd"/>
+      <w:r>
+        <w:rPr>
+          <w:lang w:val="en-US"/>
+        </w:rPr>
+        <w:t xml:space="preserve"> GROUP BY s EMIT CHANGES;</w:t>
+      </w:r>
+    </w:p>
+    <w:p>
+      <w:pPr>
+        <w:rPr>
+          <w:lang w:val="en-US"/>
+        </w:rPr>
+      </w:pPr>
+    </w:p>
+    <w:p>
+      <w:pPr>
+        <w:rPr>
+          <w:b/>
+          <w:bCs/>
+        </w:rPr>
+      </w:pPr>
+      <w:r>
+        <w:rPr>
+          <w:b/>
+          <w:bCs/>
+        </w:rPr>
+        <w:t>C</w:t>
+      </w:r>
+      <w:r>
+        <w:rPr>
+          <w:b/>
+          <w:bCs/>
+        </w:rPr>
+        <w:t>onsulta</w:t>
+      </w:r>
+      <w:r>
+        <w:rPr>
+          <w:b/>
+          <w:bCs/>
+        </w:rPr>
+        <w:t xml:space="preserve"> de</w:t>
+      </w:r>
+      <w:r>
+        <w:rPr>
+          <w:b/>
+          <w:bCs/>
+        </w:rPr>
+        <w:t xml:space="preserve"> datos</w:t>
+      </w:r>
+    </w:p>
+    <w:p>
+      <w:r>
+        <w:t xml:space="preserve"> </w:t>
+      </w:r>
+      <w:proofErr w:type="spellStart"/>
+      <w:r>
+        <w:t>select</w:t>
+      </w:r>
+      <w:proofErr w:type="spellEnd"/>
+      <w:r>
+        <w:t xml:space="preserve"> * </w:t>
+      </w:r>
+      <w:proofErr w:type="spellStart"/>
+      <w:r>
+        <w:t>from</w:t>
+      </w:r>
+      <w:proofErr w:type="spellEnd"/>
+      <w:r>
+        <w:t xml:space="preserve"> </w:t>
+      </w:r>
+      <w:proofErr w:type="spellStart"/>
+      <w:r>
+        <w:t>contar_symbolos</w:t>
+      </w:r>
+      <w:proofErr w:type="spellEnd"/>
+      <w:r>
+        <w:t>;</w:t>
+      </w:r>
+    </w:p>
+    <w:p/>
+    <w:p>
+      <w:pPr>
+        <w:rPr>
+          <w:lang w:val="en-US"/>
+        </w:rPr>
+      </w:pPr>
+      <w:r>
+        <w:rPr>
+          <w:lang w:val="en-US"/>
+        </w:rPr>
+        <w:t xml:space="preserve">select </w:t>
+      </w:r>
+      <w:proofErr w:type="spellStart"/>
+      <w:proofErr w:type="gramStart"/>
+      <w:r>
+        <w:rPr>
+          <w:lang w:val="en-US"/>
+        </w:rPr>
+        <w:t>s,avg</w:t>
+      </w:r>
+      <w:proofErr w:type="spellEnd"/>
+      <w:proofErr w:type="gramEnd"/>
+      <w:r>
+        <w:rPr>
+          <w:lang w:val="en-US"/>
+        </w:rPr>
+        <w:t xml:space="preserve">(p) from </w:t>
+      </w:r>
+      <w:proofErr w:type="spellStart"/>
+      <w:r>
+        <w:rPr>
+          <w:lang w:val="en-US"/>
+        </w:rPr>
+        <w:t>trades_stream</w:t>
+      </w:r>
+      <w:proofErr w:type="spellEnd"/>
+      <w:r>
+        <w:rPr>
+          <w:lang w:val="en-US"/>
+        </w:rPr>
+        <w:t xml:space="preserve"> group by s EMIT CHANGES;</w:t>
+      </w:r>
+    </w:p>
+    <w:p>
+      <w:pPr>
+        <w:rPr>
+          <w:lang w:val="en-US"/>
+        </w:rPr>
+      </w:pPr>
+    </w:p>
+    <w:p>
+      <w:pPr>
+        <w:rPr>
+          <w:lang w:val="en-US"/>
+        </w:rPr>
+      </w:pPr>
+      <w:r>
+        <w:rPr>
+          <w:lang w:val="en-US"/>
+        </w:rPr>
+        <w:t xml:space="preserve"> CREATE TABLE </w:t>
+      </w:r>
+      <w:proofErr w:type="spellStart"/>
+      <w:r>
+        <w:rPr>
+          <w:lang w:val="en-US"/>
+        </w:rPr>
+        <w:t>promedio_symbolos</w:t>
+      </w:r>
+      <w:proofErr w:type="spellEnd"/>
+      <w:r>
+        <w:rPr>
+          <w:lang w:val="en-US"/>
+        </w:rPr>
+        <w:t xml:space="preserve"> AS SELECT </w:t>
+      </w:r>
+      <w:proofErr w:type="spellStart"/>
+      <w:proofErr w:type="gramStart"/>
+      <w:r>
+        <w:rPr>
+          <w:lang w:val="en-US"/>
+        </w:rPr>
+        <w:t>s,avg</w:t>
+      </w:r>
+      <w:proofErr w:type="spellEnd"/>
+      <w:proofErr w:type="gramEnd"/>
+      <w:r>
+        <w:rPr>
+          <w:lang w:val="en-US"/>
+        </w:rPr>
+        <w:t xml:space="preserve">(p) FROM </w:t>
+      </w:r>
+      <w:proofErr w:type="spellStart"/>
+      <w:r>
+        <w:rPr>
+          <w:lang w:val="en-US"/>
+        </w:rPr>
+        <w:t>trades_stream</w:t>
+      </w:r>
+      <w:proofErr w:type="spellEnd"/>
+      <w:r>
+        <w:rPr>
+          <w:lang w:val="en-US"/>
+        </w:rPr>
+        <w:t xml:space="preserve"> GROUP BY s EMIT CHANGES;</w:t>
+      </w:r>
+    </w:p>
+    <w:p>
+      <w:pPr>
+        <w:rPr>
+          <w:lang w:val="en-US"/>
+        </w:rPr>
+      </w:pPr>
+      <w:r>
+        <w:rPr>
+          <w:lang w:val="en-US"/>
+        </w:rPr>
+        <w:t xml:space="preserve">select * from </w:t>
+      </w:r>
+      <w:proofErr w:type="spellStart"/>
+      <w:r>
+        <w:rPr>
+          <w:lang w:val="en-US"/>
+        </w:rPr>
+        <w:t>promedio_symbolos</w:t>
+      </w:r>
+      <w:proofErr w:type="spellEnd"/>
+      <w:r>
+        <w:rPr>
+          <w:lang w:val="en-US"/>
+        </w:rPr>
+        <w:t>;</w:t>
+      </w:r>
+    </w:p>
+    <w:p>
+      <w:pPr>
+        <w:rPr>
+          <w:lang w:val="en-US"/>
+        </w:rPr>
+      </w:pPr>
+      <w:r>
+        <w:rPr>
+          <w:lang w:val="en-US"/>
+        </w:rPr>
+        <w:t xml:space="preserve">CREATE TABLE </w:t>
+      </w:r>
+      <w:proofErr w:type="spellStart"/>
+      <w:r>
+        <w:rPr>
+          <w:lang w:val="en-US"/>
+        </w:rPr>
+        <w:t>pro_max</w:t>
+      </w:r>
+      <w:proofErr w:type="spellEnd"/>
+      <w:r>
+        <w:rPr>
+          <w:lang w:val="en-US"/>
+        </w:rPr>
+        <w:t xml:space="preserve"> AS SELECT </w:t>
+      </w:r>
+      <w:proofErr w:type="spellStart"/>
+      <w:proofErr w:type="gramStart"/>
+      <w:r>
+        <w:rPr>
+          <w:lang w:val="en-US"/>
+        </w:rPr>
+        <w:t>s,max</w:t>
+      </w:r>
+      <w:proofErr w:type="spellEnd"/>
+      <w:proofErr w:type="gramEnd"/>
+      <w:r>
+        <w:rPr>
+          <w:lang w:val="en-US"/>
+        </w:rPr>
+        <w:t xml:space="preserve">(p) FROM </w:t>
+      </w:r>
+      <w:proofErr w:type="spellStart"/>
+      <w:r>
+        <w:rPr>
+          <w:lang w:val="en-US"/>
+        </w:rPr>
+        <w:t>trades_stream</w:t>
+      </w:r>
+      <w:proofErr w:type="spellEnd"/>
+      <w:r>
+        <w:rPr>
+          <w:lang w:val="en-US"/>
+        </w:rPr>
+        <w:t xml:space="preserve"> GROUP BY s EMIT CHANGES;</w:t>
+      </w:r>
+    </w:p>
+    <w:p>
+      <w:pPr>
+        <w:rPr>
+          <w:lang w:val="en-US"/>
+        </w:rPr>
+      </w:pPr>
+      <w:r>
+        <w:rPr>
+          <w:lang w:val="en-US"/>
+        </w:rPr>
+        <w:t xml:space="preserve">select * from </w:t>
+      </w:r>
+      <w:proofErr w:type="spellStart"/>
+      <w:r>
+        <w:rPr>
+          <w:lang w:val="en-US"/>
+        </w:rPr>
+        <w:t>pro_max</w:t>
+      </w:r>
+      <w:proofErr w:type="spellEnd"/>
+      <w:r>
+        <w:rPr>
+          <w:lang w:val="en-US"/>
+        </w:rPr>
+        <w:t>;</w:t>
+      </w:r>
+    </w:p>
+    <w:p>
+      <w:pPr>
+        <w:rPr>
+          <w:lang w:val="en-US"/>
+        </w:rPr>
+      </w:pPr>
+      <w:r>
+        <w:rPr>
+          <w:lang w:val="en-US"/>
+        </w:rPr>
+        <w:t xml:space="preserve">CREATE TABLE </w:t>
+      </w:r>
+      <w:proofErr w:type="spellStart"/>
+      <w:r>
+        <w:rPr>
+          <w:lang w:val="en-US"/>
+        </w:rPr>
+        <w:t>pro_min</w:t>
+      </w:r>
+      <w:proofErr w:type="spellEnd"/>
+      <w:r>
+        <w:rPr>
+          <w:lang w:val="en-US"/>
+        </w:rPr>
+        <w:t xml:space="preserve"> AS SELECT </w:t>
+      </w:r>
+      <w:proofErr w:type="spellStart"/>
+      <w:proofErr w:type="gramStart"/>
+      <w:r>
+        <w:rPr>
+          <w:lang w:val="en-US"/>
+        </w:rPr>
+        <w:t>s,min</w:t>
+      </w:r>
+      <w:proofErr w:type="spellEnd"/>
+      <w:proofErr w:type="gramEnd"/>
+      <w:r>
+        <w:rPr>
+          <w:lang w:val="en-US"/>
+        </w:rPr>
+        <w:t xml:space="preserve">(p) FROM </w:t>
+      </w:r>
+      <w:proofErr w:type="spellStart"/>
+      <w:r>
+        <w:rPr>
+          <w:lang w:val="en-US"/>
+        </w:rPr>
+        <w:t>trades_stream</w:t>
+      </w:r>
+      <w:proofErr w:type="spellEnd"/>
+      <w:r>
+        <w:rPr>
+          <w:lang w:val="en-US"/>
+        </w:rPr>
+        <w:t xml:space="preserve"> GROUP BY s EMIT CHANGES;</w:t>
+      </w:r>
+    </w:p>
+    <w:p>
+      <w:pPr>
+        <w:rPr>
+          <w:lang w:val="en-US"/>
+        </w:rPr>
+      </w:pPr>
+    </w:p>
+    <w:p>
+      <w:pPr>
+        <w:rPr>
+          <w:lang w:val="en-US"/>
+        </w:rPr>
+      </w:pPr>
+      <w:r>
+        <w:rPr>
+          <w:lang w:val="en-US"/>
+        </w:rPr>
+        <w:lastRenderedPageBreak/>
+        <w:t xml:space="preserve">select * from </w:t>
+      </w:r>
+      <w:proofErr w:type="spellStart"/>
+      <w:r>
+        <w:rPr>
+          <w:lang w:val="en-US"/>
+        </w:rPr>
+        <w:t>pro_min</w:t>
+      </w:r>
+      <w:proofErr w:type="spellEnd"/>
+      <w:r>
+        <w:rPr>
+          <w:lang w:val="en-US"/>
+        </w:rPr>
+        <w:t>;</w:t>
+      </w:r>
+    </w:p>
+    <w:p>
+      <w:pPr>
+        <w:rPr>
+          <w:lang w:val="en-US"/>
+        </w:rPr>
+      </w:pPr>
+      <w:r>
+        <w:rPr>
+          <w:lang w:val="en-US"/>
+        </w:rPr>
+        <w:t xml:space="preserve">CREATE TABLE </w:t>
+      </w:r>
+      <w:proofErr w:type="spellStart"/>
+      <w:r>
+        <w:rPr>
+          <w:lang w:val="en-US"/>
+        </w:rPr>
+        <w:t>pro_count</w:t>
+      </w:r>
+      <w:proofErr w:type="spellEnd"/>
+      <w:r>
+        <w:rPr>
+          <w:lang w:val="en-US"/>
+        </w:rPr>
+        <w:t xml:space="preserve"> AS SELECT </w:t>
+      </w:r>
+      <w:proofErr w:type="spellStart"/>
+      <w:proofErr w:type="gramStart"/>
+      <w:r>
+        <w:rPr>
+          <w:lang w:val="en-US"/>
+        </w:rPr>
+        <w:t>s,count</w:t>
+      </w:r>
+      <w:proofErr w:type="spellEnd"/>
+      <w:proofErr w:type="gramEnd"/>
+      <w:r>
+        <w:rPr>
+          <w:lang w:val="en-US"/>
+        </w:rPr>
+        <w:t xml:space="preserve">(p) FROM </w:t>
+      </w:r>
+      <w:proofErr w:type="spellStart"/>
+      <w:r>
+        <w:rPr>
+          <w:lang w:val="en-US"/>
+        </w:rPr>
+        <w:t>trades_stream</w:t>
+      </w:r>
+      <w:proofErr w:type="spellEnd"/>
+      <w:r>
+        <w:rPr>
+          <w:lang w:val="en-US"/>
+        </w:rPr>
+        <w:t xml:space="preserve"> GROUP BY s EMIT CHANGES;</w:t>
+      </w:r>
+    </w:p>
+    <w:p>
+      <w:proofErr w:type="spellStart"/>
+      <w:r>
+        <w:t>select</w:t>
+      </w:r>
+      <w:proofErr w:type="spellEnd"/>
+      <w:r>
+        <w:t xml:space="preserve"> * </w:t>
+      </w:r>
+      <w:proofErr w:type="spellStart"/>
+      <w:r>
+        <w:t>from</w:t>
+      </w:r>
+      <w:proofErr w:type="spellEnd"/>
+      <w:r>
+        <w:t xml:space="preserve"> </w:t>
+      </w:r>
+      <w:proofErr w:type="spellStart"/>
+      <w:r>
+        <w:t>pro_count</w:t>
+      </w:r>
+      <w:proofErr w:type="spellEnd"/>
+      <w:r>
+        <w:t>;</w:t>
+      </w:r>
+    </w:p>
+    <w:p/>
     <w:sectPr>
       <w:pgSz w:w="11906" w:h="16838"/>
       <w:pgMar w:top="1417" w:right="1701" w:bottom="1417" w:left="1701" w:header="708" w:footer="708" w:gutter="0"/>
@@ -363,7 +1439,7 @@
 </file>
 
 <file path=word/styles.xml><?xml version="1.0" encoding="utf-8"?>
-<w:styles xmlns:mc="http://schemas.openxmlformats.org/markup-compatibility/2006" xmlns:r="http://schemas.openxmlformats.org/officeDocument/2006/relationships" xmlns:w="http://schemas.openxmlformats.org/wordprocessingml/2006/main" xmlns:w14="http://schemas.microsoft.com/office/word/2010/wordml" xmlns:w15="http://schemas.microsoft.com/office/word/2012/wordml" mc:Ignorable="w14 w15">
+<w:styles xmlns:mc="http://schemas.openxmlformats.org/markup-compatibility/2006" xmlns:r="http://schemas.openxmlformats.org/officeDocument/2006/relationships" xmlns:w="http://schemas.openxmlformats.org/wordprocessingml/2006/main" xmlns:w14="http://schemas.microsoft.com/office/word/2010/wordml" xmlns:w15="http://schemas.microsoft.com/office/word/2012/wordml" xmlns:w16cex="http://schemas.microsoft.com/office/word/2018/wordml/cex" xmlns:w16cid="http://schemas.microsoft.com/office/word/2016/wordml/cid" xmlns:w16="http://schemas.microsoft.com/office/word/2018/wordml" xmlns:w16sdtdh="http://schemas.microsoft.com/office/word/2020/wordml/sdtdatahash" xmlns:w16se="http://schemas.microsoft.com/office/word/2015/wordml/symex" mc:Ignorable="w14 w15 w16se w16cid w16 w16cex w16sdtdh">
   <w:docDefaults>
     <w:rPrDefault>
       <w:rPr>
@@ -379,7 +1455,7 @@
       </w:pPr>
     </w:pPrDefault>
   </w:docDefaults>
-  <w:latentStyles w:defLockedState="0" w:defUIPriority="99" w:defSemiHidden="0" w:defUnhideWhenUsed="0" w:defQFormat="0" w:count="371">
+  <w:latentStyles w:defLockedState="0" w:defUIPriority="99" w:defSemiHidden="0" w:defUnhideWhenUsed="0" w:defQFormat="0" w:count="376">
     <w:lsdException w:name="Normal" w:uiPriority="0" w:qFormat="1"/>
     <w:lsdException w:name="heading 1" w:uiPriority="9" w:qFormat="1"/>
     <w:lsdException w:name="heading 2" w:semiHidden="1" w:uiPriority="9" w:unhideWhenUsed="1" w:qFormat="1"/>
@@ -751,10 +1827,35 @@
     <w:lsdException w:name="List Table 5 Dark Accent 6" w:uiPriority="50"/>
     <w:lsdException w:name="List Table 6 Colorful Accent 6" w:uiPriority="51"/>
     <w:lsdException w:name="List Table 7 Colorful Accent 6" w:uiPriority="52"/>
+    <w:lsdException w:name="Mention" w:semiHidden="1" w:unhideWhenUsed="1"/>
+    <w:lsdException w:name="Smart Hyperlink" w:semiHidden="1" w:unhideWhenUsed="1"/>
+    <w:lsdException w:name="Hashtag" w:semiHidden="1" w:unhideWhenUsed="1"/>
+    <w:lsdException w:name="Unresolved Mention" w:semiHidden="1" w:unhideWhenUsed="1"/>
+    <w:lsdException w:name="Smart Link" w:semiHidden="1" w:unhideWhenUsed="1"/>
   </w:latentStyles>
   <w:style w:type="paragraph" w:default="1" w:styleId="Normal">
     <w:name w:val="Normal"/>
     <w:qFormat/>
+  </w:style>
+  <w:style w:type="paragraph" w:styleId="Ttulo2">
+    <w:name w:val="heading 2"/>
+    <w:basedOn w:val="Normal"/>
+    <w:link w:val="Ttulo2Car"/>
+    <w:uiPriority w:val="9"/>
+    <w:qFormat/>
+    <w:rsid w:val="00387D18"/>
+    <w:pPr>
+      <w:spacing w:before="100" w:beforeAutospacing="1" w:after="100" w:afterAutospacing="1" w:line="240" w:lineRule="auto"/>
+      <w:outlineLvl w:val="1"/>
+    </w:pPr>
+    <w:rPr>
+      <w:rFonts w:ascii="Times New Roman" w:eastAsia="Times New Roman" w:hAnsi="Times New Roman" w:cs="Times New Roman"/>
+      <w:b/>
+      <w:bCs/>
+      <w:sz w:val="36"/>
+      <w:szCs w:val="36"/>
+      <w:lang w:eastAsia="es-PY"/>
+    </w:rPr>
   </w:style>
   <w:style w:type="character" w:default="1" w:styleId="Fuentedeprrafopredeter">
     <w:name w:val="Default Paragraph Font"/>
@@ -782,6 +1883,61 @@
     <w:uiPriority w:val="99"/>
     <w:semiHidden/>
     <w:unhideWhenUsed/>
+  </w:style>
+  <w:style w:type="character" w:customStyle="1" w:styleId="Ttulo2Car">
+    <w:name w:val="Título 2 Car"/>
+    <w:basedOn w:val="Fuentedeprrafopredeter"/>
+    <w:link w:val="Ttulo2"/>
+    <w:uiPriority w:val="9"/>
+    <w:rsid w:val="00387D18"/>
+    <w:rPr>
+      <w:rFonts w:ascii="Times New Roman" w:eastAsia="Times New Roman" w:hAnsi="Times New Roman" w:cs="Times New Roman"/>
+      <w:b/>
+      <w:bCs/>
+      <w:sz w:val="36"/>
+      <w:szCs w:val="36"/>
+      <w:lang w:eastAsia="es-PY"/>
+    </w:rPr>
+  </w:style>
+  <w:style w:type="paragraph" w:styleId="NormalWeb">
+    <w:name w:val="Normal (Web)"/>
+    <w:basedOn w:val="Normal"/>
+    <w:uiPriority w:val="99"/>
+    <w:semiHidden/>
+    <w:unhideWhenUsed/>
+    <w:rsid w:val="00387D18"/>
+    <w:pPr>
+      <w:spacing w:before="100" w:beforeAutospacing="1" w:after="100" w:afterAutospacing="1" w:line="240" w:lineRule="auto"/>
+    </w:pPr>
+    <w:rPr>
+      <w:rFonts w:ascii="Times New Roman" w:eastAsia="Times New Roman" w:hAnsi="Times New Roman" w:cs="Times New Roman"/>
+      <w:sz w:val="24"/>
+      <w:szCs w:val="24"/>
+      <w:lang w:eastAsia="es-PY"/>
+    </w:rPr>
+  </w:style>
+  <w:style w:type="character" w:styleId="Textoennegrita">
+    <w:name w:val="Strong"/>
+    <w:basedOn w:val="Fuentedeprrafopredeter"/>
+    <w:uiPriority w:val="22"/>
+    <w:qFormat/>
+    <w:rsid w:val="000A4403"/>
+    <w:rPr>
+      <w:b/>
+      <w:bCs/>
+    </w:rPr>
+  </w:style>
+  <w:style w:type="character" w:styleId="Hipervnculo">
+    <w:name w:val="Hyperlink"/>
+    <w:basedOn w:val="Fuentedeprrafopredeter"/>
+    <w:uiPriority w:val="99"/>
+    <w:semiHidden/>
+    <w:unhideWhenUsed/>
+    <w:rsid w:val="000A4403"/>
+    <w:rPr>
+      <w:color w:val="0000FF"/>
+      <w:u w:val="single"/>
+    </w:rPr>
   </w:style>
 </w:styles>
 </file>

</xml_diff>